<commit_message>
Increased CC to 100%, updated docs to Angular from AngularJS, added .png files for test results and code coverage, and slightly changed the landing page text
</commit_message>
<xml_diff>
--- a/DOCs/6733 Team2 Sprint1 Plan_Scrums.docx
+++ b/DOCs/6733 Team2 Sprint1 Plan_Scrums.docx
@@ -6,8 +6,6 @@
       <w:pPr>
         <w:pStyle w:val="Heading1"/>
       </w:pPr>
-      <w:bookmarkStart w:id="0" w:name="_GoBack"/>
-      <w:bookmarkEnd w:id="0"/>
       <w:r>
         <w:t>6733 Team2 CATS   SPRINT 1        Gamming Matchmaker Project</w:t>
       </w:r>
@@ -270,13 +268,13 @@
         <w:t xml:space="preserve">Sloan – discuss </w:t>
       </w:r>
       <w:r>
-        <w:t>AngularJS</w:t>
+        <w:t>Angular</w:t>
       </w:r>
       <w:r>
         <w:t xml:space="preserve"> or JSP for front end decided on </w:t>
       </w:r>
       <w:r>
-        <w:t>AngularJS</w:t>
+        <w:t>Angular</w:t>
       </w:r>
     </w:p>
     <w:p>
@@ -326,10 +324,7 @@
         <w:pStyle w:val="Heading1"/>
       </w:pPr>
       <w:r>
-        <w:t>SCRUM 3/</w:t>
-      </w:r>
-      <w:r>
-        <w:t>11</w:t>
+        <w:t>SCRUM 3/11</w:t>
       </w:r>
     </w:p>
     <w:p>
@@ -337,7 +332,7 @@
         <w:t xml:space="preserve">Steve – researching test for </w:t>
       </w:r>
       <w:r>
-        <w:t>AngularJS</w:t>
+        <w:t>Angular</w:t>
       </w:r>
       <w:r>
         <w:t>/JSP, tools Jasmine/mocha; working on burn down chart tools</w:t>
@@ -348,7 +343,7 @@
         <w:t xml:space="preserve">Sloan – Andrew – work on </w:t>
       </w:r>
       <w:r>
-        <w:t>AngularJS</w:t>
+        <w:t>Angular</w:t>
       </w:r>
       <w:r>
         <w:t xml:space="preserve"> front end, set up get repo, skeleton for login homepage,</w:t>
@@ -480,7 +475,7 @@
         <w:t xml:space="preserve">Sloan – taught Andrew and Steve on basic </w:t>
       </w:r>
       <w:r>
-        <w:t>AngularJS</w:t>
+        <w:t>Angular</w:t>
       </w:r>
       <w:r>
         <w:t xml:space="preserve"> set up session recorded</w:t>
@@ -780,7 +775,7 @@
         <w:t xml:space="preserve"> roadblock: seeking </w:t>
       </w:r>
       <w:r>
-        <w:t>AngularJS</w:t>
+        <w:t>Angular</w:t>
       </w:r>
       <w:r>
         <w:t xml:space="preserve"> install help</w:t>
@@ -817,10 +812,7 @@
         <w:pStyle w:val="Heading1"/>
       </w:pPr>
       <w:r>
-        <w:t>SCRUM 3/2</w:t>
-      </w:r>
-      <w:r>
-        <w:t>1</w:t>
+        <w:t>SCRUM 3/21</w:t>
       </w:r>
     </w:p>
     <w:p>
@@ -829,11 +821,16 @@
       </w:r>
     </w:p>
     <w:p>
-      <w:r>
-        <w:t xml:space="preserve">npm start on </w:t>
-      </w:r>
-      <w:r>
-        <w:t>AngularJS</w:t>
+      <w:proofErr w:type="spellStart"/>
+      <w:r>
+        <w:t>npm</w:t>
+      </w:r>
+      <w:proofErr w:type="spellEnd"/>
+      <w:r>
+        <w:t xml:space="preserve"> start on </w:t>
+      </w:r>
+      <w:r>
+        <w:t>Angular</w:t>
       </w:r>
       <w:r>
         <w:t>; move Sprint review to 2 PM Sunday, note: Spring uses Junit 4.x test generation; Maven 4.12</w:t>
@@ -910,21 +907,17 @@
         <w:pStyle w:val="Heading1"/>
       </w:pPr>
       <w:r>
-        <w:t>SCRUM 3/2</w:t>
-      </w:r>
-      <w:r>
-        <w:t xml:space="preserve">2 </w:t>
-      </w:r>
-      <w:r>
-        <w:t>– last Scrum this Sprint</w:t>
-      </w:r>
+        <w:t>SCRUM 3/22 – last Scrum this Sprint</w:t>
+      </w:r>
+      <w:bookmarkStart w:id="0" w:name="_GoBack"/>
+      <w:bookmarkEnd w:id="0"/>
     </w:p>
     <w:p>
       <w:r>
         <w:t xml:space="preserve">general discussion on availability for weekend, reminder goal is working front end login for this Sprint, need to clean up repo and get docs in repo, need NPM install on server for </w:t>
       </w:r>
       <w:r>
-        <w:t>AngularJS</w:t>
+        <w:t>Angular</w:t>
       </w:r>
       <w:r>
         <w:t>, need to clean up Trello cards for this Sprint,</w:t>

</xml_diff>